<commit_message>
Added sneha folder and did some changes
</commit_message>
<xml_diff>
--- a/sneha.docx
+++ b/sneha.docx
@@ -4,7 +4,15 @@
   <w:body>
     <w:p>
       <w:r>
-        <w:t>hdjashdahdasdkk</w:t>
+        <w:t>H</w:t>
+      </w:r>
+      <w:r>
+        <w:t>djashdahdasdkk</w:t>
+      </w:r>
+    </w:p>
+    <w:p>
+      <w:r>
+        <w:t>jJDHjadhjoHDJhdjhdj</w:t>
       </w:r>
       <w:bookmarkStart w:id="0" w:name="_GoBack"/>
       <w:bookmarkEnd w:id="0"/>

</xml_diff>